<commit_message>
updates to design+flow diagram
</commit_message>
<xml_diff>
--- a/Design_Flow.docx
+++ b/Design_Flow.docx
@@ -2,10 +2,193 @@
 <file path=word/document.xml><?xml version="1.0" encoding="utf-8"?>
 <w:document xmlns:wpc="http://schemas.microsoft.com/office/word/2010/wordprocessingCanvas" xmlns:cx="http://schemas.microsoft.com/office/drawing/2014/chartex" xmlns:cx1="http://schemas.microsoft.com/office/drawing/2015/9/8/chartex" xmlns:cx2="http://schemas.microsoft.com/office/drawing/2015/10/21/chartex" xmlns:cx3="http://schemas.microsoft.com/office/drawing/2016/5/9/chartex" xmlns:cx4="http://schemas.microsoft.com/office/drawing/2016/5/10/chartex" xmlns:cx5="http://schemas.microsoft.com/office/drawing/2016/5/11/chartex" xmlns:cx6="http://schemas.microsoft.com/office/drawing/2016/5/12/chartex" xmlns:cx7="http://schemas.microsoft.com/office/drawing/2016/5/13/chartex" xmlns:cx8="http://schemas.microsoft.com/office/drawing/2016/5/14/chartex" xmlns:mc="http://schemas.openxmlformats.org/markup-compatibility/2006" xmlns:aink="http://schemas.microsoft.com/office/drawing/2016/ink" xmlns:am3d="http://schemas.microsoft.com/office/drawing/2017/model3d" xmlns:o="urn:schemas-microsoft-com:office:office" xmlns:oel="http://schemas.microsoft.com/office/2019/extlst" xmlns:r="http://schemas.openxmlformats.org/officeDocument/2006/relationships" xmlns:m="http://schemas.openxmlformats.org/officeDocument/2006/math" xmlns:v="urn:schemas-microsoft-com:vml" xmlns:wp14="http://schemas.microsoft.com/office/word/2010/wordprocessingDrawing" xmlns:wp="http://schemas.openxmlformats.org/drawingml/2006/wordprocessingDrawing" xmlns:w10="urn:schemas-microsoft-com:office:word" xmlns:w="http://schemas.openxmlformats.org/wordprocessingml/2006/main" xmlns:w14="http://schemas.microsoft.com/office/word/2010/wordml" xmlns:w15="http://schemas.microsoft.com/office/word/2012/wordml" xmlns:w16cex="http://schemas.microsoft.com/office/word/2018/wordml/cex" xmlns:w16cid="http://schemas.microsoft.com/office/word/2016/wordml/cid" xmlns:w16="http://schemas.microsoft.com/office/word/2018/wordml" xmlns:w16du="http://schemas.microsoft.com/office/word/2023/wordml/word16du" xmlns:w16sdtdh="http://schemas.microsoft.com/office/word/2020/wordml/sdtdatahash" xmlns:w16se="http://schemas.microsoft.com/office/word/2015/wordml/symex" xmlns:wpg="http://schemas.microsoft.com/office/word/2010/wordprocessingGroup" xmlns:wpi="http://schemas.microsoft.com/office/word/2010/wordprocessingInk" xmlns:wne="http://schemas.microsoft.com/office/word/2006/wordml" xmlns:wps="http://schemas.microsoft.com/office/word/2010/wordprocessingShape" mc:Ignorable="w14 w15 w16se w16cid w16 w16cex w16sdtdh w16du wp14">
   <w:body>
+    <w:p>
+      <w:r>
+        <w:rPr>
+          <w:noProof/>
+        </w:rPr>
+        <mc:AlternateContent>
+          <mc:Choice Requires="wps">
+            <w:drawing>
+              <wp:anchor distT="0" distB="0" distL="114300" distR="114300" simplePos="0" relativeHeight="251674624" behindDoc="0" locked="0" layoutInCell="1" allowOverlap="1" wp14:anchorId="54AE9E49" wp14:editId="657EAAF0">
+                <wp:simplePos x="0" y="0"/>
+                <wp:positionH relativeFrom="column">
+                  <wp:posOffset>3937000</wp:posOffset>
+                </wp:positionH>
+                <wp:positionV relativeFrom="paragraph">
+                  <wp:posOffset>-88900</wp:posOffset>
+                </wp:positionV>
+                <wp:extent cx="1549400" cy="762000"/>
+                <wp:effectExtent l="12700" t="0" r="25400" b="12700"/>
+                <wp:wrapNone/>
+                <wp:docPr id="1514073911" name="Hexagon 16"/>
+                <wp:cNvGraphicFramePr/>
+                <a:graphic xmlns:a="http://schemas.openxmlformats.org/drawingml/2006/main">
+                  <a:graphicData uri="http://schemas.microsoft.com/office/word/2010/wordprocessingShape">
+                    <wps:wsp>
+                      <wps:cNvSpPr/>
+                      <wps:spPr>
+                        <a:xfrm>
+                          <a:off x="0" y="0"/>
+                          <a:ext cx="1549400" cy="762000"/>
+                        </a:xfrm>
+                        <a:prstGeom prst="hexagon">
+                          <a:avLst/>
+                        </a:prstGeom>
+                      </wps:spPr>
+                      <wps:style>
+                        <a:lnRef idx="2">
+                          <a:schemeClr val="accent1">
+                            <a:shade val="15000"/>
+                          </a:schemeClr>
+                        </a:lnRef>
+                        <a:fillRef idx="1">
+                          <a:schemeClr val="accent1"/>
+                        </a:fillRef>
+                        <a:effectRef idx="0">
+                          <a:schemeClr val="accent1"/>
+                        </a:effectRef>
+                        <a:fontRef idx="minor">
+                          <a:schemeClr val="lt1"/>
+                        </a:fontRef>
+                      </wps:style>
+                      <wps:txbx>
+                        <w:txbxContent>
+                          <w:p>
+                            <w:pPr>
+                              <w:jc w:val="center"/>
+                            </w:pPr>
+                            <w:r>
+                              <w:t>DEV Team</w:t>
+                            </w:r>
+                          </w:p>
+                        </w:txbxContent>
+                      </wps:txbx>
+                      <wps:bodyPr rot="0" spcFirstLastPara="0" vertOverflow="overflow" horzOverflow="overflow" vert="horz" wrap="square" lIns="91440" tIns="45720" rIns="91440" bIns="45720" numCol="1" spcCol="0" rtlCol="0" fromWordArt="0" anchor="ctr" anchorCtr="0" forceAA="0" compatLnSpc="1">
+                        <a:prstTxWarp prst="textNoShape">
+                          <a:avLst/>
+                        </a:prstTxWarp>
+                        <a:noAutofit/>
+                      </wps:bodyPr>
+                    </wps:wsp>
+                  </a:graphicData>
+                </a:graphic>
+              </wp:anchor>
+            </w:drawing>
+          </mc:Choice>
+          <mc:Fallback>
+            <w:pict>
+              <v:shapetype w14:anchorId="54AE9E49" id="_x0000_t9" coordsize="21600,21600" o:spt="9" adj="5400" path="m@0,l,10800@0,21600@1,21600,21600,10800@1,xe">
+                <v:stroke joinstyle="miter"/>
+                <v:formulas>
+                  <v:f eqn="val #0"/>
+                  <v:f eqn="sum width 0 #0"/>
+                  <v:f eqn="sum height 0 #0"/>
+                  <v:f eqn="prod @0 2929 10000"/>
+                  <v:f eqn="sum width 0 @3"/>
+                  <v:f eqn="sum height 0 @3"/>
+                </v:formulas>
+                <v:path gradientshapeok="t" o:connecttype="rect" textboxrect="1800,1800,19800,19800;3600,3600,18000,18000;6300,6300,15300,15300"/>
+                <v:handles>
+                  <v:h position="#0,topLeft" xrange="0,10800"/>
+                </v:handles>
+              </v:shapetype>
+              <v:shape id="Hexagon 16" o:spid="_x0000_s1026" type="#_x0000_t9" style="position:absolute;margin-left:310pt;margin-top:-7pt;width:122pt;height:60pt;z-index:251674624;visibility:visible;mso-wrap-style:square;mso-wrap-distance-left:9pt;mso-wrap-distance-top:0;mso-wrap-distance-right:9pt;mso-wrap-distance-bottom:0;mso-position-horizontal:absolute;mso-position-horizontal-relative:text;mso-position-vertical:absolute;mso-position-vertical-relative:text;v-text-anchor:middle" o:gfxdata="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" adj="2656" fillcolor="#156082 [3204]" strokecolor="#030e13 [484]" strokeweight="1pt">
+                <v:textbox>
+                  <w:txbxContent>
+                    <w:p>
+                      <w:pPr>
+                        <w:jc w:val="center"/>
+                      </w:pPr>
+                      <w:r>
+                        <w:t>DEV Team</w:t>
+                      </w:r>
+                    </w:p>
+                  </w:txbxContent>
+                </v:textbox>
+              </v:shape>
+            </w:pict>
+          </mc:Fallback>
+        </mc:AlternateContent>
+      </w:r>
+    </w:p>
     <w:p/>
     <w:p/>
-    <w:p/>
-    <w:p/>
+    <w:p>
+      <w:r>
+        <w:rPr>
+          <w:noProof/>
+        </w:rPr>
+        <mc:AlternateContent>
+          <mc:Choice Requires="wps">
+            <w:drawing>
+              <wp:anchor distT="0" distB="0" distL="114300" distR="114300" simplePos="0" relativeHeight="251675648" behindDoc="0" locked="0" layoutInCell="1" allowOverlap="1" wp14:anchorId="2185E3A7" wp14:editId="5591C83B">
+                <wp:simplePos x="0" y="0"/>
+                <wp:positionH relativeFrom="column">
+                  <wp:posOffset>4838700</wp:posOffset>
+                </wp:positionH>
+                <wp:positionV relativeFrom="paragraph">
+                  <wp:posOffset>114935</wp:posOffset>
+                </wp:positionV>
+                <wp:extent cx="0" cy="850900"/>
+                <wp:effectExtent l="63500" t="0" r="50800" b="25400"/>
+                <wp:wrapNone/>
+                <wp:docPr id="867403006" name="Straight Arrow Connector 17"/>
+                <wp:cNvGraphicFramePr/>
+                <a:graphic xmlns:a="http://schemas.openxmlformats.org/drawingml/2006/main">
+                  <a:graphicData uri="http://schemas.microsoft.com/office/word/2010/wordprocessingShape">
+                    <wps:wsp>
+                      <wps:cNvCnPr/>
+                      <wps:spPr>
+                        <a:xfrm>
+                          <a:off x="0" y="0"/>
+                          <a:ext cx="0" cy="850900"/>
+                        </a:xfrm>
+                        <a:prstGeom prst="straightConnector1">
+                          <a:avLst/>
+                        </a:prstGeom>
+                        <a:ln w="28575">
+                          <a:solidFill>
+                            <a:srgbClr val="FFFF00"/>
+                          </a:solidFill>
+                          <a:tailEnd type="triangle"/>
+                        </a:ln>
+                      </wps:spPr>
+                      <wps:style>
+                        <a:lnRef idx="1">
+                          <a:schemeClr val="accent1"/>
+                        </a:lnRef>
+                        <a:fillRef idx="0">
+                          <a:schemeClr val="accent1"/>
+                        </a:fillRef>
+                        <a:effectRef idx="0">
+                          <a:schemeClr val="accent1"/>
+                        </a:effectRef>
+                        <a:fontRef idx="minor">
+                          <a:schemeClr val="tx1"/>
+                        </a:fontRef>
+                      </wps:style>
+                      <wps:bodyPr/>
+                    </wps:wsp>
+                  </a:graphicData>
+                </a:graphic>
+              </wp:anchor>
+            </w:drawing>
+          </mc:Choice>
+          <mc:Fallback>
+            <w:pict>
+              <v:shapetype w14:anchorId="6A052A51" id="_x0000_t32" coordsize="21600,21600" o:spt="32" o:oned="t" path="m,l21600,21600e" filled="f">
+                <v:path arrowok="t" fillok="f" o:connecttype="none"/>
+                <o:lock v:ext="edit" shapetype="t"/>
+              </v:shapetype>
+              <v:shape id="Straight Arrow Connector 17" o:spid="_x0000_s1026" type="#_x0000_t32" style="position:absolute;margin-left:381pt;margin-top:9.05pt;width:0;height:67pt;z-index:251675648;visibility:visible;mso-wrap-style:square;mso-wrap-distance-left:9pt;mso-wrap-distance-top:0;mso-wrap-distance-right:9pt;mso-wrap-distance-bottom:0;mso-position-horizontal:absolute;mso-position-horizontal-relative:text;mso-position-vertical:absolute;mso-position-vertical-relative:text" o:gfxdata="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" strokecolor="yellow" strokeweight="2.25pt">
+                <v:stroke endarrow="block" joinstyle="miter"/>
+              </v:shape>
+            </w:pict>
+          </mc:Fallback>
+        </mc:AlternateContent>
+      </w:r>
+    </w:p>
     <w:p/>
     <w:p/>
     <w:p/>

</xml_diff>